<commit_message>
Add results and methods for distance calculations in Unit 3
</commit_message>
<xml_diff>
--- a/Unit 3/Unit 3 Results.docx
+++ b/Unit 3/Unit 3 Results.docx
@@ -2,8 +2,244 @@
 <file path=word/document.xml><?xml version="1.0" encoding="utf-8"?>
 <w:document xmlns:wpc="http://schemas.microsoft.com/office/word/2010/wordprocessingCanvas" xmlns:cx="http://schemas.microsoft.com/office/drawing/2014/chartex" xmlns:cx1="http://schemas.microsoft.com/office/drawing/2015/9/8/chartex" xmlns:cx2="http://schemas.microsoft.com/office/drawing/2015/10/21/chartex" xmlns:cx3="http://schemas.microsoft.com/office/drawing/2016/5/9/chartex" xmlns:cx4="http://schemas.microsoft.com/office/drawing/2016/5/10/chartex" xmlns:cx5="http://schemas.microsoft.com/office/drawing/2016/5/11/chartex" xmlns:cx6="http://schemas.microsoft.com/office/drawing/2016/5/12/chartex" xmlns:cx7="http://schemas.microsoft.com/office/drawing/2016/5/13/chartex" xmlns:cx8="http://schemas.microsoft.com/office/drawing/2016/5/14/chartex" xmlns:mc="http://schemas.openxmlformats.org/markup-compatibility/2006" xmlns:aink="http://schemas.microsoft.com/office/drawing/2016/ink" xmlns:am3d="http://schemas.microsoft.com/office/drawing/2017/model3d" xmlns:o="urn:schemas-microsoft-com:office:office" xmlns:oel="http://schemas.microsoft.com/office/2019/extlst" xmlns:r="http://schemas.openxmlformats.org/officeDocument/2006/relationships" xmlns:m="http://schemas.openxmlformats.org/officeDocument/2006/math" xmlns:v="urn:schemas-microsoft-com:vml" xmlns:wp14="http://schemas.microsoft.com/office/word/2010/wordprocessingDrawing" xmlns:wp="http://schemas.openxmlformats.org/drawingml/2006/wordprocessingDrawing" xmlns:w10="urn:schemas-microsoft-com:office:word" xmlns:w="http://schemas.openxmlformats.org/wordprocessingml/2006/main" xmlns:w14="http://schemas.microsoft.com/office/word/2010/wordml" xmlns:w15="http://schemas.microsoft.com/office/word/2012/wordml" xmlns:w16cex="http://schemas.microsoft.com/office/word/2018/wordml/cex" xmlns:w16cid="http://schemas.microsoft.com/office/word/2016/wordml/cid" xmlns:w16="http://schemas.microsoft.com/office/word/2018/wordml" xmlns:w16du="http://schemas.microsoft.com/office/word/2023/wordml/word16du" xmlns:w16sdtdh="http://schemas.microsoft.com/office/word/2020/wordml/sdtdatahash" xmlns:w16sdtfl="http://schemas.microsoft.com/office/word/2024/wordml/sdtformatlock" xmlns:w16se="http://schemas.microsoft.com/office/word/2015/wordml/symex" xmlns:wpg="http://schemas.microsoft.com/office/word/2010/wordprocessingGroup" xmlns:wpi="http://schemas.microsoft.com/office/word/2010/wordprocessingInk" xmlns:wne="http://schemas.microsoft.com/office/word/2006/wordml" xmlns:wps="http://schemas.microsoft.com/office/word/2010/wordprocessingShape" mc:Ignorable="w14 w15 w16se w16cid w16 w16cex w16sdtdh w16sdtfl w16du wp14">
   <w:body>
+    <w:p>
+      <w:r>
+        <w:t>Computer Modelling  - Unit 3</w:t>
+      </w:r>
+    </w:p>
     <w:p/>
+    <w:p>
+      <w:pPr>
+        <w:rPr>
+          <w:b/>
+          <w:bCs/>
+        </w:rPr>
+      </w:pPr>
+      <w:r>
+        <w:rPr>
+          <w:b/>
+          <w:bCs/>
+        </w:rPr>
+        <w:t>Task 4.2</w:t>
+      </w:r>
+    </w:p>
+    <w:p>
+      <w:r>
+        <w:t>Distance using rectangle:</w:t>
+      </w:r>
+      <w:r>
+        <w:t xml:space="preserve"> </w:t>
+      </w:r>
+      <w:r>
+        <w:t>3212.1457296019194</w:t>
+      </w:r>
+    </w:p>
+    <w:p>
+      <w:r>
+        <w:t xml:space="preserve">Distance using trapezoid: </w:t>
+      </w:r>
+      <w:r>
+        <w:t>3212.0557839189014</w:t>
+      </w:r>
+    </w:p>
+    <w:p>
+      <w:r>
+        <w:t xml:space="preserve">Distance using Simpson’s: </w:t>
+      </w:r>
+      <w:r>
+        <w:t>3212.055783501712</w:t>
+      </w:r>
+    </w:p>
     <w:p/>
+    <w:p>
+      <w:r>
+        <w:t xml:space="preserve">Simpson’s method remains accurate to 6 decimal places when the </w:t>
+      </w:r>
+      <w:r>
+        <w:t>number of steps is decreased from 10000 to 100.</w:t>
+      </w:r>
+    </w:p>
+    <w:p>
+      <w:r>
+        <w:t xml:space="preserve">The trapezoid method remains accurate to </w:t>
+      </w:r>
+      <w:r>
+        <w:t>2 decimal places when the number of steps is decreased from 10000 to 100.</w:t>
+      </w:r>
+    </w:p>
+    <w:p>
+      <w:r>
+        <w:t xml:space="preserve">The rectangle method </w:t>
+      </w:r>
+      <w:r>
+        <w:t>remains accurate to 2 significant figures</w:t>
+      </w:r>
+      <w:r>
+        <w:t xml:space="preserve"> when the number of steps is decreased from 10000 to 100.</w:t>
+      </w:r>
+    </w:p>
+    <w:p>
+      <w:r>
+        <w:t xml:space="preserve">Simpson’s method is consistently the most accurate when varying </w:t>
+      </w:r>
+      <w:r>
+        <w:t>the number of steps, with very little variation. The rectangle method is the least accurate, with the value changing a significant amount with the number of steps.</w:t>
+      </w:r>
+    </w:p>
+    <w:p/>
+    <w:p>
+      <w:r>
+        <w:t>Target Accuracy</w:t>
+      </w:r>
+      <w:r>
+        <w:t xml:space="preserve">: Distance to </w:t>
+      </w:r>
+      <w:r>
+        <w:t>Androm</w:t>
+      </w:r>
+      <w:r>
+        <w:t xml:space="preserve">eda galaxy </w:t>
+      </w:r>
+      <w:r>
+        <w:t xml:space="preserve">can be measured with a 4% </w:t>
+      </w:r>
+      <w:r>
+        <w:t>uncertainty</w:t>
+      </w:r>
+      <w:r>
+        <w:t xml:space="preserve"> </w:t>
+      </w:r>
+      <w:r>
+        <w:t xml:space="preserve">at a distance of </w:t>
+      </w:r>
+      <w:r>
+        <w:t xml:space="preserve">about 0.8Mpc </w:t>
+      </w:r>
+      <w:r>
+        <w:t xml:space="preserve">[Distance to the </w:t>
+      </w:r>
+      <w:r>
+        <w:t>A</w:t>
+      </w:r>
+      <w:r>
+        <w:t>ndromeda galaxy from eclipsing binaries</w:t>
+      </w:r>
+      <w:r>
+        <w:t>, F. Vilardell et al, Astronomy</w:t>
+      </w:r>
+      <w:r>
+        <w:t>&amp;Astrophysics, 21/01/10]</w:t>
+      </w:r>
+      <w:r>
+        <w:t xml:space="preserve">. </w:t>
+      </w:r>
+      <w:r>
+        <w:t xml:space="preserve">This is about 3 orders of magnitude smaller than </w:t>
+      </w:r>
+      <w:r>
+        <w:t>the distances given above. For this reason, a target accuracy of about 10% will be used.</w:t>
+      </w:r>
+    </w:p>
+    <w:p>
+      <w:r>
+        <w:t xml:space="preserve">Recommended method: </w:t>
+      </w:r>
+      <w:r>
+        <w:t xml:space="preserve">Using Simpson with </w:t>
+      </w:r>
+      <w:r>
+        <w:t>10^3 steps will give the lowest error for least evaluations.</w:t>
+      </w:r>
+    </w:p>
+    <w:p>
+      <w:r>
+        <w:drawing>
+          <wp:inline distT="0" distB="0" distL="0" distR="0" wp14:anchorId="192E2D2D" wp14:editId="1611B7D1">
+            <wp:extent cx="3667125" cy="2741609"/>
+            <wp:effectExtent l="0" t="0" r="0" b="1905"/>
+            <wp:docPr id="795767487" name="Picture 1" descr="A graph of different colored lines&#10;&#10;AI-generated content may be incorrect."/>
+            <wp:cNvGraphicFramePr>
+              <a:graphicFrameLocks xmlns:a="http://schemas.openxmlformats.org/drawingml/2006/main" noChangeAspect="1"/>
+            </wp:cNvGraphicFramePr>
+            <a:graphic xmlns:a="http://schemas.openxmlformats.org/drawingml/2006/main">
+              <a:graphicData uri="http://schemas.openxmlformats.org/drawingml/2006/picture">
+                <pic:pic xmlns:pic="http://schemas.openxmlformats.org/drawingml/2006/picture">
+                  <pic:nvPicPr>
+                    <pic:cNvPr id="795767487" name="Picture 1" descr="A graph of different colored lines&#10;&#10;AI-generated content may be incorrect."/>
+                    <pic:cNvPicPr/>
+                  </pic:nvPicPr>
+                  <pic:blipFill>
+                    <a:blip r:embed="rId5"/>
+                    <a:stretch>
+                      <a:fillRect/>
+                    </a:stretch>
+                  </pic:blipFill>
+                  <pic:spPr>
+                    <a:xfrm>
+                      <a:off x="0" y="0"/>
+                      <a:ext cx="3671857" cy="2745146"/>
+                    </a:xfrm>
+                    <a:prstGeom prst="rect">
+                      <a:avLst/>
+                    </a:prstGeom>
+                  </pic:spPr>
+                </pic:pic>
+              </a:graphicData>
+            </a:graphic>
+          </wp:inline>
+        </w:drawing>
+      </w:r>
+    </w:p>
+    <w:p/>
+    <w:p>
+      <w:r>
+        <w:rPr>
+          <w:b/>
+          <w:bCs/>
+        </w:rPr>
+        <w:lastRenderedPageBreak/>
+        <w:t>Task 4.3</w:t>
+      </w:r>
+    </w:p>
+    <w:p>
+      <w:r>
+        <w:drawing>
+          <wp:inline distT="0" distB="0" distL="0" distR="0" wp14:anchorId="50FBA7A9" wp14:editId="388D0576">
+            <wp:extent cx="4652963" cy="3387910"/>
+            <wp:effectExtent l="0" t="0" r="0" b="3175"/>
+            <wp:docPr id="1559183532" name="Picture 1" descr="A blue line graph with white background&#10;&#10;AI-generated content may be incorrect."/>
+            <wp:cNvGraphicFramePr>
+              <a:graphicFrameLocks xmlns:a="http://schemas.openxmlformats.org/drawingml/2006/main" noChangeAspect="1"/>
+            </wp:cNvGraphicFramePr>
+            <a:graphic xmlns:a="http://schemas.openxmlformats.org/drawingml/2006/main">
+              <a:graphicData uri="http://schemas.openxmlformats.org/drawingml/2006/picture">
+                <pic:pic xmlns:pic="http://schemas.openxmlformats.org/drawingml/2006/picture">
+                  <pic:nvPicPr>
+                    <pic:cNvPr id="1559183532" name="Picture 1" descr="A blue line graph with white background&#10;&#10;AI-generated content may be incorrect."/>
+                    <pic:cNvPicPr/>
+                  </pic:nvPicPr>
+                  <pic:blipFill>
+                    <a:blip r:embed="rId6"/>
+                    <a:stretch>
+                      <a:fillRect/>
+                    </a:stretch>
+                  </pic:blipFill>
+                  <pic:spPr>
+                    <a:xfrm>
+                      <a:off x="0" y="0"/>
+                      <a:ext cx="4663881" cy="3395859"/>
+                    </a:xfrm>
+                    <a:prstGeom prst="rect">
+                      <a:avLst/>
+                    </a:prstGeom>
+                  </pic:spPr>
+                </pic:pic>
+              </a:graphicData>
+            </a:graphic>
+          </wp:inline>
+        </w:drawing>
+      </w:r>
+    </w:p>
     <w:sectPr>
       <w:pgSz w:w="11906" w:h="16838"/>
       <w:pgMar w:top="1440" w:right="1440" w:bottom="1440" w:left="1440" w:header="708" w:footer="708" w:gutter="0"/>

</xml_diff>

<commit_message>
Refactor Unit 3 code: enhance distance calculations and add interpolation methods
</commit_message>
<xml_diff>
--- a/Unit 3/Unit 3 Results.docx
+++ b/Unit 3/Unit 3 Results.docx
@@ -3,6 +3,9 @@
 <w:document xmlns:wpc="http://schemas.microsoft.com/office/word/2010/wordprocessingCanvas" xmlns:cx="http://schemas.microsoft.com/office/drawing/2014/chartex" xmlns:cx1="http://schemas.microsoft.com/office/drawing/2015/9/8/chartex" xmlns:cx2="http://schemas.microsoft.com/office/drawing/2015/10/21/chartex" xmlns:cx3="http://schemas.microsoft.com/office/drawing/2016/5/9/chartex" xmlns:cx4="http://schemas.microsoft.com/office/drawing/2016/5/10/chartex" xmlns:cx5="http://schemas.microsoft.com/office/drawing/2016/5/11/chartex" xmlns:cx6="http://schemas.microsoft.com/office/drawing/2016/5/12/chartex" xmlns:cx7="http://schemas.microsoft.com/office/drawing/2016/5/13/chartex" xmlns:cx8="http://schemas.microsoft.com/office/drawing/2016/5/14/chartex" xmlns:mc="http://schemas.openxmlformats.org/markup-compatibility/2006" xmlns:aink="http://schemas.microsoft.com/office/drawing/2016/ink" xmlns:am3d="http://schemas.microsoft.com/office/drawing/2017/model3d" xmlns:o="urn:schemas-microsoft-com:office:office" xmlns:oel="http://schemas.microsoft.com/office/2019/extlst" xmlns:r="http://schemas.openxmlformats.org/officeDocument/2006/relationships" xmlns:m="http://schemas.openxmlformats.org/officeDocument/2006/math" xmlns:v="urn:schemas-microsoft-com:vml" xmlns:wp14="http://schemas.microsoft.com/office/word/2010/wordprocessingDrawing" xmlns:wp="http://schemas.openxmlformats.org/drawingml/2006/wordprocessingDrawing" xmlns:w10="urn:schemas-microsoft-com:office:word" xmlns:w="http://schemas.openxmlformats.org/wordprocessingml/2006/main" xmlns:w14="http://schemas.microsoft.com/office/word/2010/wordml" xmlns:w15="http://schemas.microsoft.com/office/word/2012/wordml" xmlns:w16cex="http://schemas.microsoft.com/office/word/2018/wordml/cex" xmlns:w16cid="http://schemas.microsoft.com/office/word/2016/wordml/cid" xmlns:w16="http://schemas.microsoft.com/office/word/2018/wordml" xmlns:w16du="http://schemas.microsoft.com/office/word/2023/wordml/word16du" xmlns:w16sdtdh="http://schemas.microsoft.com/office/word/2020/wordml/sdtdatahash" xmlns:w16sdtfl="http://schemas.microsoft.com/office/word/2024/wordml/sdtformatlock" xmlns:w16se="http://schemas.microsoft.com/office/word/2015/wordml/symex" xmlns:wpg="http://schemas.microsoft.com/office/word/2010/wordprocessingGroup" xmlns:wpi="http://schemas.microsoft.com/office/word/2010/wordprocessingInk" xmlns:wne="http://schemas.microsoft.com/office/word/2006/wordml" xmlns:wps="http://schemas.microsoft.com/office/word/2010/wordprocessingShape" mc:Ignorable="w14 w15 w16se w16cid w16 w16cex w16sdtdh w16sdtfl w16du wp14">
   <w:body>
     <w:p>
+      <w:r>
+        <w:t>q</w:t>
+      </w:r>
       <w:r>
         <w:t>Computer Modelling  - Unit 3</w:t>
       </w:r>
@@ -110,10 +113,18 @@
         <w:t xml:space="preserve"> </w:t>
       </w:r>
       <w:r>
-        <w:t xml:space="preserve">at a distance of </w:t>
-      </w:r>
-      <w:r>
-        <w:t xml:space="preserve">about 0.8Mpc </w:t>
+        <w:t xml:space="preserve">at </w:t>
+      </w:r>
+      <w:proofErr w:type="gramStart"/>
+      <w:r>
+        <w:t xml:space="preserve">a distance of </w:t>
+      </w:r>
+      <w:r>
+        <w:t>about</w:t>
+      </w:r>
+      <w:proofErr w:type="gramEnd"/>
+      <w:r>
+        <w:t xml:space="preserve"> 0.8Mpc </w:t>
       </w:r>
       <w:r>
         <w:t xml:space="preserve">[Distance to the </w:t>
@@ -125,10 +136,26 @@
         <w:t>ndromeda galaxy from eclipsing binaries</w:t>
       </w:r>
       <w:r>
-        <w:t>, F. Vilardell et al, Astronomy</w:t>
-      </w:r>
-      <w:r>
-        <w:t>&amp;Astrophysics, 21/01/10]</w:t>
+        <w:t xml:space="preserve">, F. </w:t>
+      </w:r>
+      <w:proofErr w:type="spellStart"/>
+      <w:r>
+        <w:t>Vilardell</w:t>
+      </w:r>
+      <w:proofErr w:type="spellEnd"/>
+      <w:r>
+        <w:t xml:space="preserve"> et al, </w:t>
+      </w:r>
+      <w:proofErr w:type="spellStart"/>
+      <w:r>
+        <w:t>Astronomy</w:t>
+      </w:r>
+      <w:r>
+        <w:t>&amp;Astrophysics</w:t>
+      </w:r>
+      <w:proofErr w:type="spellEnd"/>
+      <w:r>
+        <w:t>, 21/01/10]</w:t>
       </w:r>
       <w:r>
         <w:t xml:space="preserve">. </w:t>
@@ -153,6 +180,9 @@
     </w:p>
     <w:p>
       <w:r>
+        <w:rPr>
+          <w:noProof/>
+        </w:rPr>
         <w:drawing>
           <wp:inline distT="0" distB="0" distL="0" distR="0" wp14:anchorId="192E2D2D" wp14:editId="1611B7D1">
             <wp:extent cx="3667125" cy="2741609"/>
@@ -203,6 +233,9 @@
     </w:p>
     <w:p>
       <w:r>
+        <w:rPr>
+          <w:noProof/>
+        </w:rPr>
         <w:drawing>
           <wp:inline distT="0" distB="0" distL="0" distR="0" wp14:anchorId="50FBA7A9" wp14:editId="388D0576">
             <wp:extent cx="4652963" cy="3387910"/>

</xml_diff>

<commit_message>
Update Unit 3 results and improve distance calculations in unit3.py
</commit_message>
<xml_diff>
--- a/Unit 3/Unit 3 Results.docx
+++ b/Unit 3/Unit 3 Results.docx
@@ -3,9 +3,9 @@
 <w:document xmlns:wpc="http://schemas.microsoft.com/office/word/2010/wordprocessingCanvas" xmlns:cx="http://schemas.microsoft.com/office/drawing/2014/chartex" xmlns:cx1="http://schemas.microsoft.com/office/drawing/2015/9/8/chartex" xmlns:cx2="http://schemas.microsoft.com/office/drawing/2015/10/21/chartex" xmlns:cx3="http://schemas.microsoft.com/office/drawing/2016/5/9/chartex" xmlns:cx4="http://schemas.microsoft.com/office/drawing/2016/5/10/chartex" xmlns:cx5="http://schemas.microsoft.com/office/drawing/2016/5/11/chartex" xmlns:cx6="http://schemas.microsoft.com/office/drawing/2016/5/12/chartex" xmlns:cx7="http://schemas.microsoft.com/office/drawing/2016/5/13/chartex" xmlns:cx8="http://schemas.microsoft.com/office/drawing/2016/5/14/chartex" xmlns:mc="http://schemas.openxmlformats.org/markup-compatibility/2006" xmlns:aink="http://schemas.microsoft.com/office/drawing/2016/ink" xmlns:am3d="http://schemas.microsoft.com/office/drawing/2017/model3d" xmlns:o="urn:schemas-microsoft-com:office:office" xmlns:oel="http://schemas.microsoft.com/office/2019/extlst" xmlns:r="http://schemas.openxmlformats.org/officeDocument/2006/relationships" xmlns:m="http://schemas.openxmlformats.org/officeDocument/2006/math" xmlns:v="urn:schemas-microsoft-com:vml" xmlns:wp14="http://schemas.microsoft.com/office/word/2010/wordprocessingDrawing" xmlns:wp="http://schemas.openxmlformats.org/drawingml/2006/wordprocessingDrawing" xmlns:w10="urn:schemas-microsoft-com:office:word" xmlns:w="http://schemas.openxmlformats.org/wordprocessingml/2006/main" xmlns:w14="http://schemas.microsoft.com/office/word/2010/wordml" xmlns:w15="http://schemas.microsoft.com/office/word/2012/wordml" xmlns:w16cex="http://schemas.microsoft.com/office/word/2018/wordml/cex" xmlns:w16cid="http://schemas.microsoft.com/office/word/2016/wordml/cid" xmlns:w16="http://schemas.microsoft.com/office/word/2018/wordml" xmlns:w16du="http://schemas.microsoft.com/office/word/2023/wordml/word16du" xmlns:w16sdtdh="http://schemas.microsoft.com/office/word/2020/wordml/sdtdatahash" xmlns:w16sdtfl="http://schemas.microsoft.com/office/word/2024/wordml/sdtformatlock" xmlns:w16se="http://schemas.microsoft.com/office/word/2015/wordml/symex" xmlns:wpg="http://schemas.microsoft.com/office/word/2010/wordprocessingGroup" xmlns:wpi="http://schemas.microsoft.com/office/word/2010/wordprocessingInk" xmlns:wne="http://schemas.microsoft.com/office/word/2006/wordml" xmlns:wps="http://schemas.microsoft.com/office/word/2010/wordprocessingShape" mc:Ignorable="w14 w15 w16se w16cid w16 w16cex w16sdtdh w16sdtfl w16du wp14">
   <w:body>
     <w:p>
-      <w:r>
-        <w:t>q</w:t>
-      </w:r>
+      <w:pPr>
+        <w:pStyle w:val="NoSpacing"/>
+      </w:pPr>
       <w:r>
         <w:t>Computer Modelling  - Unit 3</w:t>
       </w:r>
@@ -113,18 +113,10 @@
         <w:t xml:space="preserve"> </w:t>
       </w:r>
       <w:r>
-        <w:t xml:space="preserve">at </w:t>
-      </w:r>
-      <w:proofErr w:type="gramStart"/>
-      <w:r>
-        <w:t xml:space="preserve">a distance of </w:t>
-      </w:r>
-      <w:r>
-        <w:t>about</w:t>
-      </w:r>
-      <w:proofErr w:type="gramEnd"/>
-      <w:r>
-        <w:t xml:space="preserve"> 0.8Mpc </w:t>
+        <w:t xml:space="preserve">at a distance of </w:t>
+      </w:r>
+      <w:r>
+        <w:t xml:space="preserve">about 0.8Mpc </w:t>
       </w:r>
       <w:r>
         <w:t xml:space="preserve">[Distance to the </w:t>
@@ -136,37 +128,75 @@
         <w:t>ndromeda galaxy from eclipsing binaries</w:t>
       </w:r>
       <w:r>
-        <w:t xml:space="preserve">, F. </w:t>
-      </w:r>
-      <w:proofErr w:type="spellStart"/>
-      <w:r>
-        <w:t>Vilardell</w:t>
-      </w:r>
-      <w:proofErr w:type="spellEnd"/>
-      <w:r>
-        <w:t xml:space="preserve"> et al, </w:t>
-      </w:r>
-      <w:proofErr w:type="spellStart"/>
-      <w:r>
-        <w:t>Astronomy</w:t>
-      </w:r>
-      <w:r>
-        <w:t>&amp;Astrophysics</w:t>
-      </w:r>
-      <w:proofErr w:type="spellEnd"/>
-      <w:r>
-        <w:t>, 21/01/10]</w:t>
+        <w:t>, F. Vilardell et al, Astronomy</w:t>
+      </w:r>
+      <w:r>
+        <w:t>&amp;Astrophysics, 21/01/10]</w:t>
       </w:r>
       <w:r>
         <w:t xml:space="preserve">. </w:t>
       </w:r>
       <w:r>
-        <w:t xml:space="preserve">This is about 3 orders of magnitude smaller than </w:t>
-      </w:r>
-      <w:r>
-        <w:t>the distances given above. For this reason, a target accuracy of about 10% will be used.</w:t>
+        <w:t xml:space="preserve">It is also worth noting that currently the Hubble constant </w:t>
+      </w:r>
+      <w:r>
+        <w:t xml:space="preserve">H0 </w:t>
+      </w:r>
+      <w:r>
+        <w:t xml:space="preserve">is </w:t>
+      </w:r>
+      <w:r>
+        <w:t>known to</w:t>
+      </w:r>
+      <w:r>
+        <w:t xml:space="preserve"> about</w:t>
+      </w:r>
+      <w:r>
+        <w:t xml:space="preserve"> 1% uncertainty [The Hubble Tension</w:t>
+      </w:r>
+      <w:r>
+        <w:t xml:space="preserve">, V.Poulin, CernCourier, </w:t>
+      </w:r>
+      <w:hyperlink r:id="rId5" w:history="1">
+        <w:r>
+          <w:rPr>
+            <w:rStyle w:val="Hyperlink"/>
+          </w:rPr>
+          <w:t>https://cerncourier.com/a/the-hubble-tension/#:~:text=One%20of%20the%20main%20predictions,The%20Hubble%20tension%E2%80%9D%20figure</w:t>
+        </w:r>
+      </w:hyperlink>
+      <w:r>
+        <w:t>).</w:t>
+      </w:r>
+      <w:r>
+        <w:t xml:space="preserve"> (accessed14/11/25)]</w:t>
+      </w:r>
+      <w:r>
+        <w:t xml:space="preserve">. Considering this and the fact the distance to </w:t>
+      </w:r>
+      <w:r>
+        <w:t xml:space="preserve">the examined galaxy is </w:t>
+      </w:r>
+      <w:r>
+        <w:t xml:space="preserve">about 3200Mpc, 3 orders magnitude </w:t>
+      </w:r>
+      <w:r>
+        <w:t xml:space="preserve">more </w:t>
+      </w:r>
+      <w:r>
+        <w:t>than to Andromeda,</w:t>
+      </w:r>
+      <w:r>
+        <w:t xml:space="preserve"> </w:t>
+      </w:r>
+      <w:r>
+        <w:t xml:space="preserve">I would estimate a target accuracy of </w:t>
+      </w:r>
+      <w:r>
+        <w:t>10^-3.</w:t>
       </w:r>
     </w:p>
+    <w:p/>
     <w:p>
       <w:r>
         <w:t xml:space="preserve">Recommended method: </w:t>
@@ -183,6 +213,7 @@
         <w:rPr>
           <w:noProof/>
         </w:rPr>
+        <w:lastRenderedPageBreak/>
         <w:drawing>
           <wp:inline distT="0" distB="0" distL="0" distR="0" wp14:anchorId="192E2D2D" wp14:editId="1611B7D1">
             <wp:extent cx="3667125" cy="2741609"/>
@@ -199,7 +230,7 @@
                     <pic:cNvPicPr/>
                   </pic:nvPicPr>
                   <pic:blipFill>
-                    <a:blip r:embed="rId5"/>
+                    <a:blip r:embed="rId6"/>
                     <a:stretch>
                       <a:fillRect/>
                     </a:stretch>
@@ -227,7 +258,6 @@
           <w:b/>
           <w:bCs/>
         </w:rPr>
-        <w:lastRenderedPageBreak/>
         <w:t>Task 4.3</w:t>
       </w:r>
     </w:p>
@@ -252,7 +282,7 @@
                     <pic:cNvPicPr/>
                   </pic:nvPicPr>
                   <pic:blipFill>
-                    <a:blip r:embed="rId6"/>
+                    <a:blip r:embed="rId7"/>
                     <a:stretch>
                       <a:fillRect/>
                     </a:stretch>
@@ -1200,6 +1230,38 @@
       <w:spacing w:val="5"/>
     </w:rPr>
   </w:style>
+  <w:style w:type="paragraph" w:styleId="NoSpacing">
+    <w:name w:val="No Spacing"/>
+    <w:uiPriority w:val="1"/>
+    <w:qFormat/>
+    <w:rsid w:val="00B57663"/>
+    <w:pPr>
+      <w:spacing w:after="0" w:line="240" w:lineRule="auto"/>
+    </w:pPr>
+  </w:style>
+  <w:style w:type="character" w:styleId="Hyperlink">
+    <w:name w:val="Hyperlink"/>
+    <w:basedOn w:val="DefaultParagraphFont"/>
+    <w:uiPriority w:val="99"/>
+    <w:unhideWhenUsed/>
+    <w:rsid w:val="00726EBE"/>
+    <w:rPr>
+      <w:color w:val="467886" w:themeColor="hyperlink"/>
+      <w:u w:val="single"/>
+    </w:rPr>
+  </w:style>
+  <w:style w:type="character" w:styleId="UnresolvedMention">
+    <w:name w:val="Unresolved Mention"/>
+    <w:basedOn w:val="DefaultParagraphFont"/>
+    <w:uiPriority w:val="99"/>
+    <w:semiHidden/>
+    <w:unhideWhenUsed/>
+    <w:rsid w:val="00726EBE"/>
+    <w:rPr>
+      <w:color w:val="605E5C"/>
+      <w:shd w:val="clear" w:color="auto" w:fill="E1DFDD"/>
+    </w:rPr>
+  </w:style>
 </w:styles>
 </file>
 

</xml_diff>